<commit_message>
linked lists 2.4 v1
</commit_message>
<xml_diff>
--- a/LinkedLists_codeInterview/tasks.docx
+++ b/LinkedLists_codeInterview/tasks.docx
@@ -23,9 +23,52 @@
       </w:r>
     </w:p>
     <w:p>
+      <w:r>
+        <w:t xml:space="preserve">2.4. Напишите код, </w:t>
+      </w:r>
+      <w:r>
+        <w:t xml:space="preserve">разбивающий связанный список вокруг значения </w:t>
+      </w:r>
+      <w:r>
+        <w:rPr>
+          <w:lang w:val="en-US"/>
+        </w:rPr>
+        <w:t>x</w:t>
+      </w:r>
+      <w:r>
+        <w:t xml:space="preserve">, так чтобы все узлы меньше </w:t>
+      </w:r>
+      <w:r>
+        <w:rPr>
+          <w:lang w:val="en-US"/>
+        </w:rPr>
+        <w:t>x</w:t>
+      </w:r>
+      <w:r>
+        <w:t xml:space="preserve">, </w:t>
+      </w:r>
+      <w:r>
+        <w:t>оказались перед узлами</w:t>
+      </w:r>
+      <w:r>
+        <w:t xml:space="preserve">, </w:t>
+      </w:r>
+      <w:r>
+        <w:t xml:space="preserve">большими или равными </w:t>
+      </w:r>
+      <w:r>
+        <w:rPr>
+          <w:lang w:val="en-US"/>
+        </w:rPr>
+        <w:t>x</w:t>
+      </w:r>
+      <w:r>
+        <w:t>.</w:t>
+      </w:r>
       <w:bookmarkStart w:id="0" w:name="_GoBack"/>
       <w:bookmarkEnd w:id="0"/>
     </w:p>
+    <w:p/>
     <w:sectPr>
       <w:pgSz w:w="11906" w:h="16838"/>
       <w:pgMar w:top="1134" w:right="850" w:bottom="1134" w:left="1701" w:header="708" w:footer="708" w:gutter="0"/>

</xml_diff>